<commit_message>
How to Deploy the App into another Linux Server from Jenkins
</commit_message>
<xml_diff>
--- a/devops practical.docx
+++ b/devops practical.docx
@@ -1498,19 +1498,7 @@
           <w:rPr>
             <w:rStyle w:val="Hyperlink"/>
           </w:rPr>
-          <w:t>DevOps - Mithun Technologies +</w:t>
-        </w:r>
-        <w:r>
-          <w:rPr>
-            <w:rStyle w:val="Hyperlink"/>
-          </w:rPr>
-          <w:t>9</w:t>
-        </w:r>
-        <w:r>
-          <w:rPr>
-            <w:rStyle w:val="Hyperlink"/>
-          </w:rPr>
-          <w:t>1-9980923226: Jenkins Installation in RedHat Linux Server - Mithun Technologies - 9980923226 (mithuntechnologies-devops.blogspot.com)</w:t>
+          <w:t>DevOps - Mithun Technologies +91-9980923226: Jenkins Installation in RedHat Linux Server - Mithun Technologies - 9980923226 (mithuntechnologies-devops.blogspot.com)</w:t>
         </w:r>
       </w:hyperlink>
     </w:p>
@@ -1719,6 +1707,9 @@
     <w:p/>
     <w:p>
       <w:r>
+        <w:rPr>
+          <w:noProof/>
+        </w:rPr>
         <w:drawing>
           <wp:inline distT="0" distB="0" distL="0" distR="0" wp14:anchorId="0DAA65C2" wp14:editId="5065B410">
             <wp:extent cx="5731510" cy="3627755"/>
@@ -1759,6 +1750,9 @@
     <w:p/>
     <w:p>
       <w:r>
+        <w:rPr>
+          <w:noProof/>
+        </w:rPr>
         <w:lastRenderedPageBreak/>
         <w:drawing>
           <wp:inline distT="0" distB="0" distL="0" distR="0" wp14:anchorId="1751B101" wp14:editId="09C28D4E">
@@ -1799,6 +1793,9 @@
     </w:p>
     <w:p>
       <w:r>
+        <w:rPr>
+          <w:noProof/>
+        </w:rPr>
         <w:drawing>
           <wp:inline distT="0" distB="0" distL="0" distR="0" wp14:anchorId="7D1B6681" wp14:editId="3021CC69">
             <wp:extent cx="5731510" cy="4042410"/>
@@ -1918,6 +1915,9 @@
     </w:p>
     <w:p>
       <w:r>
+        <w:rPr>
+          <w:noProof/>
+        </w:rPr>
         <w:drawing>
           <wp:inline distT="0" distB="0" distL="0" distR="0" wp14:anchorId="28D0B88D" wp14:editId="4BEDAE6E">
             <wp:extent cx="5731510" cy="2710815"/>
@@ -1955,10 +1955,1646 @@
         </w:drawing>
       </w:r>
     </w:p>
-    <w:p/>
-    <w:p/>
-    <w:p/>
-    <w:p/>
+    <w:p>
+      <w:r>
+        <w:t>Used rahul shettys project</w:t>
+      </w:r>
+    </w:p>
+    <w:p>
+      <w:r>
+        <w:drawing>
+          <wp:inline distT="0" distB="0" distL="0" distR="0" wp14:anchorId="5139C6BC" wp14:editId="71CB88DF">
+            <wp:extent cx="5731510" cy="1427480"/>
+            <wp:effectExtent l="0" t="0" r="2540" b="1270"/>
+            <wp:docPr id="11" name="Picture 11"/>
+            <wp:cNvGraphicFramePr>
+              <a:graphicFrameLocks xmlns:a="http://schemas.openxmlformats.org/drawingml/2006/main" noChangeAspect="1"/>
+            </wp:cNvGraphicFramePr>
+            <a:graphic xmlns:a="http://schemas.openxmlformats.org/drawingml/2006/main">
+              <a:graphicData uri="http://schemas.openxmlformats.org/drawingml/2006/picture">
+                <pic:pic xmlns:pic="http://schemas.openxmlformats.org/drawingml/2006/picture">
+                  <pic:nvPicPr>
+                    <pic:cNvPr id="1" name=""/>
+                    <pic:cNvPicPr/>
+                  </pic:nvPicPr>
+                  <pic:blipFill>
+                    <a:blip r:embed="rId24"/>
+                    <a:stretch>
+                      <a:fillRect/>
+                    </a:stretch>
+                  </pic:blipFill>
+                  <pic:spPr>
+                    <a:xfrm>
+                      <a:off x="0" y="0"/>
+                      <a:ext cx="5731510" cy="1427480"/>
+                    </a:xfrm>
+                    <a:prstGeom prst="rect">
+                      <a:avLst/>
+                    </a:prstGeom>
+                  </pic:spPr>
+                </pic:pic>
+              </a:graphicData>
+            </a:graphic>
+          </wp:inline>
+        </w:drawing>
+      </w:r>
+    </w:p>
+    <w:p>
+      <w:r>
+        <w:t>We need WAR file</w:t>
+      </w:r>
+    </w:p>
+    <w:p>
+      <w:pPr>
+        <w:pStyle w:val="HTMLPreformatted"/>
+        <w:rPr>
+          <w:rFonts w:ascii="var(--font-family-mono)" w:hAnsi="var(--font-family-mono)"/>
+          <w:color w:val="14141F"/>
+          <w:spacing w:val="-4"/>
+        </w:rPr>
+      </w:pPr>
+      <w:r>
+        <w:t xml:space="preserve">It is there in </w:t>
+      </w:r>
+      <w:r>
+        <w:rPr>
+          <w:rFonts w:ascii="var(--font-family-mono)" w:hAnsi="var(--font-family-mono)"/>
+          <w:color w:val="14141F"/>
+          <w:spacing w:val="-4"/>
+        </w:rPr>
+        <w:t xml:space="preserve">Installing /var/lib/jenkins/workspace/MyFirstDeployment/webapp/target/webapp.war </w:t>
+      </w:r>
+    </w:p>
+    <w:p/>
+    <w:p>
+      <w:r>
+        <w:lastRenderedPageBreak/>
+        <w:drawing>
+          <wp:inline distT="0" distB="0" distL="0" distR="0" wp14:anchorId="3A1403EA" wp14:editId="2CE70153">
+            <wp:extent cx="5626389" cy="2260716"/>
+            <wp:effectExtent l="0" t="0" r="0" b="6350"/>
+            <wp:docPr id="15" name="Picture 15"/>
+            <wp:cNvGraphicFramePr>
+              <a:graphicFrameLocks xmlns:a="http://schemas.openxmlformats.org/drawingml/2006/main" noChangeAspect="1"/>
+            </wp:cNvGraphicFramePr>
+            <a:graphic xmlns:a="http://schemas.openxmlformats.org/drawingml/2006/main">
+              <a:graphicData uri="http://schemas.openxmlformats.org/drawingml/2006/picture">
+                <pic:pic xmlns:pic="http://schemas.openxmlformats.org/drawingml/2006/picture">
+                  <pic:nvPicPr>
+                    <pic:cNvPr id="1" name=""/>
+                    <pic:cNvPicPr/>
+                  </pic:nvPicPr>
+                  <pic:blipFill>
+                    <a:blip r:embed="rId25"/>
+                    <a:stretch>
+                      <a:fillRect/>
+                    </a:stretch>
+                  </pic:blipFill>
+                  <pic:spPr>
+                    <a:xfrm>
+                      <a:off x="0" y="0"/>
+                      <a:ext cx="5626389" cy="2260716"/>
+                    </a:xfrm>
+                    <a:prstGeom prst="rect">
+                      <a:avLst/>
+                    </a:prstGeom>
+                  </pic:spPr>
+                </pic:pic>
+              </a:graphicData>
+            </a:graphic>
+          </wp:inline>
+        </w:drawing>
+      </w:r>
+    </w:p>
+    <w:p>
+      <w:r>
+        <w:t>You need to copy this war file into diff linux machine where your app server is present.</w:t>
+      </w:r>
+    </w:p>
+    <w:p/>
+    <w:p>
+      <w:pPr>
+        <w:rPr>
+          <w:b/>
+          <w:bCs/>
+        </w:rPr>
+      </w:pPr>
+      <w:r>
+        <w:rPr>
+          <w:b/>
+          <w:bCs/>
+          <w:highlight w:val="yellow"/>
+        </w:rPr>
+        <w:t>Now deploy the WAR file (app)into another server with Jenkins and start the application on docker Container.</w:t>
+      </w:r>
+    </w:p>
+    <w:p>
+      <w:r>
+        <w:t>B</w:t>
+      </w:r>
+      <w:r>
+        <w:t>ecause you cant have application server in the same linux server. In real time these application servers will be hosted in separate servers and that machine wont have access to Jenkins and other configs</w:t>
+      </w:r>
+    </w:p>
+    <w:p>
+      <w:pPr>
+        <w:rPr>
+          <w:b/>
+          <w:bCs/>
+        </w:rPr>
+      </w:pPr>
+      <w:r>
+        <w:rPr>
+          <w:b/>
+          <w:bCs/>
+        </w:rPr>
+        <w:t>Linux A&gt;Jenkins&gt;WAR file&gt;Linux B</w:t>
+      </w:r>
+    </w:p>
+    <w:p>
+      <w:pPr>
+        <w:rPr>
+          <w:b/>
+          <w:bCs/>
+        </w:rPr>
+      </w:pPr>
+      <w:r>
+        <w:rPr>
+          <w:b/>
+          <w:bCs/>
+        </w:rPr>
+        <w:t>Linux B&gt;WAR file</w:t>
+      </w:r>
+      <w:r>
+        <w:rPr>
+          <w:b/>
+          <w:bCs/>
+        </w:rPr>
+        <w:t>&gt;tomcat</w:t>
+      </w:r>
+    </w:p>
+    <w:p>
+      <w:r>
+        <w:t>(once we have WAR file in second machine, we can deploy into tomcat)</w:t>
+      </w:r>
+    </w:p>
+    <w:p>
+      <w:pPr>
+        <w:rPr>
+          <w:color w:val="C00000"/>
+          <w:sz w:val="32"/>
+          <w:szCs w:val="32"/>
+        </w:rPr>
+      </w:pPr>
+      <w:r>
+        <w:rPr>
+          <w:color w:val="C00000"/>
+          <w:sz w:val="32"/>
+          <w:szCs w:val="32"/>
+        </w:rPr>
+        <w:t>Phase 1:</w:t>
+      </w:r>
+      <w:r>
+        <w:rPr>
+          <w:color w:val="C00000"/>
+          <w:sz w:val="32"/>
+          <w:szCs w:val="32"/>
+        </w:rPr>
+        <w:t xml:space="preserve"> (Hosting WAR File into another machine)</w:t>
+      </w:r>
+    </w:p>
+    <w:p>
+      <w:pPr>
+        <w:numPr>
+          <w:ilvl w:val="0"/>
+          <w:numId w:val="2"/>
+        </w:numPr>
+        <w:shd w:val="clear" w:color="auto" w:fill="FFFFFF"/>
+        <w:spacing w:before="100" w:beforeAutospacing="1" w:after="100" w:afterAutospacing="1" w:line="240" w:lineRule="auto"/>
+        <w:ind w:left="0"/>
+        <w:rPr>
+          <w:sz w:val="28"/>
+          <w:szCs w:val="28"/>
+        </w:rPr>
+      </w:pPr>
+      <w:r>
+        <w:rPr>
+          <w:sz w:val="28"/>
+          <w:szCs w:val="28"/>
+        </w:rPr>
+        <w:t>Spin up New AWS Instance for deploying application</w:t>
+      </w:r>
+      <w:r>
+        <w:rPr>
+          <w:sz w:val="28"/>
+          <w:szCs w:val="28"/>
+        </w:rPr>
+        <w:br/>
+        <w:t xml:space="preserve">Create New User with Password </w:t>
+      </w:r>
+    </w:p>
+    <w:p>
+      <w:pPr>
+        <w:shd w:val="clear" w:color="auto" w:fill="FFFFFF"/>
+        <w:spacing w:before="100" w:beforeAutospacing="1" w:after="100" w:afterAutospacing="1" w:line="240" w:lineRule="auto"/>
+        <w:rPr>
+          <w:sz w:val="28"/>
+          <w:szCs w:val="28"/>
+        </w:rPr>
+      </w:pPr>
+      <w:r>
+        <w:rPr>
+          <w:sz w:val="28"/>
+          <w:szCs w:val="28"/>
+        </w:rPr>
+        <w:t>passwd ec2-user  (Make sure you are in root)</w:t>
+      </w:r>
+    </w:p>
+    <w:p>
+      <w:pPr>
+        <w:numPr>
+          <w:ilvl w:val="0"/>
+          <w:numId w:val="2"/>
+        </w:numPr>
+        <w:shd w:val="clear" w:color="auto" w:fill="FFFFFF"/>
+        <w:spacing w:before="100" w:beforeAutospacing="1" w:after="100" w:afterAutospacing="1" w:line="240" w:lineRule="auto"/>
+        <w:ind w:left="0"/>
+        <w:rPr>
+          <w:sz w:val="28"/>
+          <w:szCs w:val="28"/>
+        </w:rPr>
+      </w:pPr>
+      <w:r>
+        <w:rPr>
+          <w:sz w:val="28"/>
+          <w:szCs w:val="28"/>
+        </w:rPr>
+        <w:t>Enable Password Authentication in below File Path</w:t>
+      </w:r>
+      <w:r>
+        <w:rPr>
+          <w:sz w:val="28"/>
+          <w:szCs w:val="28"/>
+        </w:rPr>
+        <w:br/>
+        <w:t>vi /etc/ssh/sshd_config</w:t>
+      </w:r>
+    </w:p>
+    <w:p>
+      <w:pPr>
+        <w:numPr>
+          <w:ilvl w:val="0"/>
+          <w:numId w:val="2"/>
+        </w:numPr>
+        <w:shd w:val="clear" w:color="auto" w:fill="FFFFFF"/>
+        <w:spacing w:before="100" w:beforeAutospacing="1" w:after="100" w:afterAutospacing="1" w:line="240" w:lineRule="auto"/>
+        <w:ind w:left="0"/>
+        <w:rPr>
+          <w:sz w:val="28"/>
+          <w:szCs w:val="28"/>
+        </w:rPr>
+      </w:pPr>
+      <w:r>
+        <w:rPr>
+          <w:sz w:val="28"/>
+          <w:szCs w:val="28"/>
+        </w:rPr>
+        <w:t>Reload Service with service sshd reload</w:t>
+      </w:r>
+    </w:p>
+    <w:p>
+      <w:pPr>
+        <w:numPr>
+          <w:ilvl w:val="0"/>
+          <w:numId w:val="2"/>
+        </w:numPr>
+        <w:shd w:val="clear" w:color="auto" w:fill="FFFFFF"/>
+        <w:spacing w:before="100" w:beforeAutospacing="1" w:after="100" w:afterAutospacing="1" w:line="240" w:lineRule="auto"/>
+        <w:ind w:left="0"/>
+        <w:rPr>
+          <w:sz w:val="28"/>
+          <w:szCs w:val="28"/>
+        </w:rPr>
+      </w:pPr>
+      <w:r>
+        <w:rPr>
+          <w:sz w:val="28"/>
+          <w:szCs w:val="28"/>
+        </w:rPr>
+        <w:t xml:space="preserve">Add the Server into Jenkins from Manage Jenkins </w:t>
+      </w:r>
+    </w:p>
+    <w:p>
+      <w:pPr>
+        <w:numPr>
+          <w:ilvl w:val="0"/>
+          <w:numId w:val="2"/>
+        </w:numPr>
+        <w:shd w:val="clear" w:color="auto" w:fill="FFFFFF"/>
+        <w:spacing w:before="100" w:beforeAutospacing="1" w:after="100" w:afterAutospacing="1" w:line="240" w:lineRule="auto"/>
+        <w:ind w:left="0"/>
+        <w:rPr>
+          <w:sz w:val="28"/>
+          <w:szCs w:val="28"/>
+        </w:rPr>
+      </w:pPr>
+      <w:r>
+        <w:rPr>
+          <w:sz w:val="28"/>
+          <w:szCs w:val="28"/>
+        </w:rPr>
+        <w:t>Download Publish over SSH Plugin in Jenkins</w:t>
+      </w:r>
+    </w:p>
+    <w:p>
+      <w:pPr>
+        <w:numPr>
+          <w:ilvl w:val="0"/>
+          <w:numId w:val="2"/>
+        </w:numPr>
+        <w:shd w:val="clear" w:color="auto" w:fill="FFFFFF"/>
+        <w:spacing w:before="100" w:beforeAutospacing="1" w:after="100" w:afterAutospacing="1" w:line="240" w:lineRule="auto"/>
+        <w:ind w:left="0"/>
+        <w:rPr>
+          <w:sz w:val="28"/>
+          <w:szCs w:val="28"/>
+        </w:rPr>
+      </w:pPr>
+      <w:r>
+        <w:rPr>
+          <w:sz w:val="28"/>
+          <w:szCs w:val="28"/>
+        </w:rPr>
+        <w:t>Add Docker Server SSH to Jenkins in the job</w:t>
+      </w:r>
+    </w:p>
+    <w:p>
+      <w:pPr>
+        <w:numPr>
+          <w:ilvl w:val="0"/>
+          <w:numId w:val="2"/>
+        </w:numPr>
+        <w:shd w:val="clear" w:color="auto" w:fill="FFFFFF"/>
+        <w:spacing w:before="100" w:beforeAutospacing="1" w:after="100" w:afterAutospacing="1" w:line="240" w:lineRule="auto"/>
+        <w:ind w:left="0"/>
+        <w:rPr>
+          <w:sz w:val="28"/>
+          <w:szCs w:val="28"/>
+        </w:rPr>
+      </w:pPr>
+      <w:r>
+        <w:rPr>
+          <w:sz w:val="28"/>
+          <w:szCs w:val="28"/>
+        </w:rPr>
+        <w:t>Run the Deployment Job to deploy the artifacts into Application Server from Jenkins Server</w:t>
+      </w:r>
+    </w:p>
+    <w:p>
+      <w:pPr>
+        <w:rPr>
+          <w:sz w:val="28"/>
+          <w:szCs w:val="28"/>
+        </w:rPr>
+      </w:pPr>
+    </w:p>
+    <w:p/>
+    <w:p>
+      <w:r>
+        <w:lastRenderedPageBreak/>
+        <w:t>Process:</w:t>
+      </w:r>
+    </w:p>
+    <w:p>
+      <w:r>
+        <w:t>Jenkins from Linux A should talk with user from Linux B machine.</w:t>
+      </w:r>
+    </w:p>
+    <w:p>
+      <w:r>
+        <w:t>(Don’t use root user of linux B)</w:t>
+      </w:r>
+    </w:p>
+    <w:p>
+      <w:r>
+        <w:rPr>
+          <w:noProof/>
+        </w:rPr>
+        <mc:AlternateContent>
+          <mc:Choice Requires="wps">
+            <w:drawing>
+              <wp:anchor distT="0" distB="0" distL="114300" distR="114300" simplePos="0" relativeHeight="251661312" behindDoc="0" locked="0" layoutInCell="1" allowOverlap="1" wp14:anchorId="34E2AA45" wp14:editId="7CC0288F">
+                <wp:simplePos x="0" y="0"/>
+                <wp:positionH relativeFrom="column">
+                  <wp:posOffset>588037</wp:posOffset>
+                </wp:positionH>
+                <wp:positionV relativeFrom="paragraph">
+                  <wp:posOffset>274486</wp:posOffset>
+                </wp:positionV>
+                <wp:extent cx="4118776" cy="604300"/>
+                <wp:effectExtent l="0" t="0" r="0" b="43815"/>
+                <wp:wrapNone/>
+                <wp:docPr id="20" name="Arrow: Curved Down 20"/>
+                <wp:cNvGraphicFramePr/>
+                <a:graphic xmlns:a="http://schemas.openxmlformats.org/drawingml/2006/main">
+                  <a:graphicData uri="http://schemas.microsoft.com/office/word/2010/wordprocessingShape">
+                    <wps:wsp>
+                      <wps:cNvSpPr/>
+                      <wps:spPr>
+                        <a:xfrm>
+                          <a:off x="0" y="0"/>
+                          <a:ext cx="4118776" cy="604300"/>
+                        </a:xfrm>
+                        <a:prstGeom prst="curvedDownArrow">
+                          <a:avLst/>
+                        </a:prstGeom>
+                      </wps:spPr>
+                      <wps:style>
+                        <a:lnRef idx="2">
+                          <a:schemeClr val="accent1">
+                            <a:shade val="50000"/>
+                          </a:schemeClr>
+                        </a:lnRef>
+                        <a:fillRef idx="1">
+                          <a:schemeClr val="accent1"/>
+                        </a:fillRef>
+                        <a:effectRef idx="0">
+                          <a:schemeClr val="accent1"/>
+                        </a:effectRef>
+                        <a:fontRef idx="minor">
+                          <a:schemeClr val="lt1"/>
+                        </a:fontRef>
+                      </wps:style>
+                      <wps:bodyPr rot="0" spcFirstLastPara="0" vertOverflow="overflow" horzOverflow="overflow" vert="horz" wrap="square" lIns="91440" tIns="45720" rIns="91440" bIns="45720" numCol="1" spcCol="0" rtlCol="0" fromWordArt="0" anchor="ctr" anchorCtr="0" forceAA="0" compatLnSpc="1">
+                        <a:prstTxWarp prst="textNoShape">
+                          <a:avLst/>
+                        </a:prstTxWarp>
+                        <a:noAutofit/>
+                      </wps:bodyPr>
+                    </wps:wsp>
+                  </a:graphicData>
+                </a:graphic>
+              </wp:anchor>
+            </w:drawing>
+          </mc:Choice>
+          <mc:Fallback>
+            <w:pict>
+              <v:shapetype w14:anchorId="43CFAC66" id="_x0000_t105" coordsize="21600,21600" o:spt="105" adj="12960,19440,14400" path="wr,0@3@23,0@22@4,0@15,0@1@23@7,0@13@2l@14@2@8@22@12@2at,0@3@23@11@2@17@26@15,0@1@23@17@26@15@22xewr,0@3@23@4,0@17@26nfe">
+                <v:stroke joinstyle="miter"/>
+                <v:formulas>
+                  <v:f eqn="val #0"/>
+                  <v:f eqn="val #1"/>
+                  <v:f eqn="val #2"/>
+                  <v:f eqn="sum #0 width #1"/>
+                  <v:f eqn="prod @3 1 2"/>
+                  <v:f eqn="sum #1 #1 width"/>
+                  <v:f eqn="sum @5 #1 #0"/>
+                  <v:f eqn="prod @6 1 2"/>
+                  <v:f eqn="mid width #0"/>
+                  <v:f eqn="sum height 0 #2"/>
+                  <v:f eqn="ellipse @9 height @4"/>
+                  <v:f eqn="sum @4 @10 0"/>
+                  <v:f eqn="sum @11 #1 width"/>
+                  <v:f eqn="sum @7 @10 0"/>
+                  <v:f eqn="sum @12 width #0"/>
+                  <v:f eqn="sum @5 0 #0"/>
+                  <v:f eqn="prod @15 1 2"/>
+                  <v:f eqn="mid @4 @7"/>
+                  <v:f eqn="sum #0 #1 width"/>
+                  <v:f eqn="prod @18 1 2"/>
+                  <v:f eqn="sum @17 0 @19"/>
+                  <v:f eqn="val width"/>
+                  <v:f eqn="val height"/>
+                  <v:f eqn="prod height 2 1"/>
+                  <v:f eqn="sum @17 0 @4"/>
+                  <v:f eqn="ellipse @24 @4 height"/>
+                  <v:f eqn="sum height 0 @25"/>
+                  <v:f eqn="sum @8 128 0"/>
+                  <v:f eqn="prod @5 1 2"/>
+                  <v:f eqn="sum @5 0 128"/>
+                  <v:f eqn="sum #0 @17 @12"/>
+                  <v:f eqn="ellipse @20 @4 height"/>
+                  <v:f eqn="sum width 0 #0"/>
+                  <v:f eqn="prod @32 1 2"/>
+                  <v:f eqn="prod height height 1"/>
+                  <v:f eqn="prod @9 @9 1"/>
+                  <v:f eqn="sum @34 0 @35"/>
+                  <v:f eqn="sqrt @36"/>
+                  <v:f eqn="sum @37 height 0"/>
+                  <v:f eqn="prod width height @38"/>
+                  <v:f eqn="sum @39 64 0"/>
+                  <v:f eqn="prod #0 1 2"/>
+                  <v:f eqn="ellipse @33 @41 height"/>
+                  <v:f eqn="sum height 0 @42"/>
+                  <v:f eqn="sum @43 64 0"/>
+                  <v:f eqn="prod @4 1 2"/>
+                  <v:f eqn="sum #1 0 @45"/>
+                  <v:f eqn="prod height 4390 32768"/>
+                  <v:f eqn="prod height 28378 32768"/>
+                </v:formulas>
+                <v:path o:extrusionok="f" o:connecttype="custom" o:connectlocs="@17,0;@16,@22;@12,@2;@8,@22;@14,@2" o:connectangles="270,90,90,90,0" textboxrect="@45,@47,@46,@48"/>
+                <v:handles>
+                  <v:h position="#0,bottomRight" xrange="@40,@29"/>
+                  <v:h position="#1,bottomRight" xrange="@27,@21"/>
+                  <v:h position="bottomRight,#2" yrange="@44,@22"/>
+                </v:handles>
+                <o:complex v:ext="view"/>
+              </v:shapetype>
+              <v:shape id="Arrow: Curved Down 20" o:spid="_x0000_s1026" type="#_x0000_t105" style="position:absolute;margin-left:46.3pt;margin-top:21.6pt;width:324.3pt;height:47.6pt;z-index:251661312;visibility:visible;mso-wrap-style:square;mso-wrap-distance-left:9pt;mso-wrap-distance-top:0;mso-wrap-distance-right:9pt;mso-wrap-distance-bottom:0;mso-position-horizontal:absolute;mso-position-horizontal-relative:text;mso-position-vertical:absolute;mso-position-vertical-relative:text;v-text-anchor:middle" o:gfxdata="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" adj="20015,21204,16200" fillcolor="#4472c4 [3204]" strokecolor="#1f3763 [1604]" strokeweight="1pt"/>
+            </w:pict>
+          </mc:Fallback>
+        </mc:AlternateContent>
+      </w:r>
+    </w:p>
+    <w:p/>
+    <w:p>
+      <w:r>
+        <w:t xml:space="preserve">                                               Jenkins Should push files to linux B </w:t>
+      </w:r>
+    </w:p>
+    <w:p>
+      <w:r>
+        <w:rPr>
+          <w:noProof/>
+        </w:rPr>
+        <mc:AlternateContent>
+          <mc:Choice Requires="wps">
+            <w:drawing>
+              <wp:anchor distT="0" distB="0" distL="114300" distR="114300" simplePos="0" relativeHeight="251660288" behindDoc="0" locked="0" layoutInCell="1" allowOverlap="1" wp14:anchorId="40FFE600" wp14:editId="1C0B616D">
+                <wp:simplePos x="0" y="0"/>
+                <wp:positionH relativeFrom="margin">
+                  <wp:align>right</wp:align>
+                </wp:positionH>
+                <wp:positionV relativeFrom="paragraph">
+                  <wp:posOffset>67421</wp:posOffset>
+                </wp:positionV>
+                <wp:extent cx="1478943" cy="715618"/>
+                <wp:effectExtent l="0" t="0" r="26035" b="27940"/>
+                <wp:wrapNone/>
+                <wp:docPr id="19" name="Rectangle 19"/>
+                <wp:cNvGraphicFramePr/>
+                <a:graphic xmlns:a="http://schemas.openxmlformats.org/drawingml/2006/main">
+                  <a:graphicData uri="http://schemas.microsoft.com/office/word/2010/wordprocessingShape">
+                    <wps:wsp>
+                      <wps:cNvSpPr/>
+                      <wps:spPr>
+                        <a:xfrm>
+                          <a:off x="0" y="0"/>
+                          <a:ext cx="1478943" cy="715618"/>
+                        </a:xfrm>
+                        <a:prstGeom prst="rect">
+                          <a:avLst/>
+                        </a:prstGeom>
+                      </wps:spPr>
+                      <wps:style>
+                        <a:lnRef idx="2">
+                          <a:schemeClr val="accent6"/>
+                        </a:lnRef>
+                        <a:fillRef idx="1">
+                          <a:schemeClr val="lt1"/>
+                        </a:fillRef>
+                        <a:effectRef idx="0">
+                          <a:schemeClr val="accent6"/>
+                        </a:effectRef>
+                        <a:fontRef idx="minor">
+                          <a:schemeClr val="dk1"/>
+                        </a:fontRef>
+                      </wps:style>
+                      <wps:txbx>
+                        <w:txbxContent>
+                          <w:p>
+                            <w:pPr>
+                              <w:jc w:val="center"/>
+                            </w:pPr>
+                            <w:r>
+                              <w:t>Linux B(aplication server)</w:t>
+                            </w:r>
+                          </w:p>
+                        </w:txbxContent>
+                      </wps:txbx>
+                      <wps:bodyPr rot="0" spcFirstLastPara="0" vertOverflow="overflow" horzOverflow="overflow" vert="horz" wrap="square" lIns="91440" tIns="45720" rIns="91440" bIns="45720" numCol="1" spcCol="0" rtlCol="0" fromWordArt="0" anchor="ctr" anchorCtr="0" forceAA="0" compatLnSpc="1">
+                        <a:prstTxWarp prst="textNoShape">
+                          <a:avLst/>
+                        </a:prstTxWarp>
+                        <a:noAutofit/>
+                      </wps:bodyPr>
+                    </wps:wsp>
+                  </a:graphicData>
+                </a:graphic>
+                <wp14:sizeRelH relativeFrom="margin">
+                  <wp14:pctWidth>0</wp14:pctWidth>
+                </wp14:sizeRelH>
+                <wp14:sizeRelV relativeFrom="margin">
+                  <wp14:pctHeight>0</wp14:pctHeight>
+                </wp14:sizeRelV>
+              </wp:anchor>
+            </w:drawing>
+          </mc:Choice>
+          <mc:Fallback>
+            <w:pict>
+              <v:rect w14:anchorId="40FFE600" id="Rectangle 19" o:spid="_x0000_s1026" style="position:absolute;margin-left:65.25pt;margin-top:5.3pt;width:116.45pt;height:56.35pt;z-index:251660288;visibility:visible;mso-wrap-style:square;mso-width-percent:0;mso-height-percent:0;mso-wrap-distance-left:9pt;mso-wrap-distance-top:0;mso-wrap-distance-right:9pt;mso-wrap-distance-bottom:0;mso-position-horizontal:right;mso-position-horizontal-relative:margin;mso-position-vertical:absolute;mso-position-vertical-relative:text;mso-width-percent:0;mso-height-percent:0;mso-width-relative:margin;mso-height-relative:margin;v-text-anchor:middle" o:gfxdata="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" fillcolor="white [3201]" strokecolor="#70ad47 [3209]" strokeweight="1pt">
+                <v:textbox>
+                  <w:txbxContent>
+                    <w:p>
+                      <w:pPr>
+                        <w:jc w:val="center"/>
+                      </w:pPr>
+                      <w:r>
+                        <w:t>Linux B(aplication server)</w:t>
+                      </w:r>
+                    </w:p>
+                  </w:txbxContent>
+                </v:textbox>
+                <w10:wrap anchorx="margin"/>
+              </v:rect>
+            </w:pict>
+          </mc:Fallback>
+        </mc:AlternateContent>
+      </w:r>
+      <w:r>
+        <w:rPr>
+          <w:noProof/>
+        </w:rPr>
+        <mc:AlternateContent>
+          <mc:Choice Requires="wps">
+            <w:drawing>
+              <wp:anchor distT="0" distB="0" distL="114300" distR="114300" simplePos="0" relativeHeight="251659264" behindDoc="0" locked="0" layoutInCell="1" allowOverlap="1" wp14:anchorId="12EBA703" wp14:editId="350E8AD7">
+                <wp:simplePos x="0" y="0"/>
+                <wp:positionH relativeFrom="column">
+                  <wp:posOffset>-103367</wp:posOffset>
+                </wp:positionH>
+                <wp:positionV relativeFrom="paragraph">
+                  <wp:posOffset>92075</wp:posOffset>
+                </wp:positionV>
+                <wp:extent cx="1447137" cy="715617"/>
+                <wp:effectExtent l="0" t="0" r="20320" b="27940"/>
+                <wp:wrapNone/>
+                <wp:docPr id="18" name="Rectangle 18"/>
+                <wp:cNvGraphicFramePr/>
+                <a:graphic xmlns:a="http://schemas.openxmlformats.org/drawingml/2006/main">
+                  <a:graphicData uri="http://schemas.microsoft.com/office/word/2010/wordprocessingShape">
+                    <wps:wsp>
+                      <wps:cNvSpPr/>
+                      <wps:spPr>
+                        <a:xfrm>
+                          <a:off x="0" y="0"/>
+                          <a:ext cx="1447137" cy="715617"/>
+                        </a:xfrm>
+                        <a:prstGeom prst="rect">
+                          <a:avLst/>
+                        </a:prstGeom>
+                      </wps:spPr>
+                      <wps:style>
+                        <a:lnRef idx="2">
+                          <a:schemeClr val="accent6"/>
+                        </a:lnRef>
+                        <a:fillRef idx="1">
+                          <a:schemeClr val="lt1"/>
+                        </a:fillRef>
+                        <a:effectRef idx="0">
+                          <a:schemeClr val="accent6"/>
+                        </a:effectRef>
+                        <a:fontRef idx="minor">
+                          <a:schemeClr val="dk1"/>
+                        </a:fontRef>
+                      </wps:style>
+                      <wps:txbx>
+                        <w:txbxContent>
+                          <w:p>
+                            <w:pPr>
+                              <w:jc w:val="center"/>
+                            </w:pPr>
+                            <w:r>
+                              <w:t>Linux A with Jenkins</w:t>
+                            </w:r>
+                          </w:p>
+                        </w:txbxContent>
+                      </wps:txbx>
+                      <wps:bodyPr rot="0" spcFirstLastPara="0" vertOverflow="overflow" horzOverflow="overflow" vert="horz" wrap="square" lIns="91440" tIns="45720" rIns="91440" bIns="45720" numCol="1" spcCol="0" rtlCol="0" fromWordArt="0" anchor="ctr" anchorCtr="0" forceAA="0" compatLnSpc="1">
+                        <a:prstTxWarp prst="textNoShape">
+                          <a:avLst/>
+                        </a:prstTxWarp>
+                        <a:noAutofit/>
+                      </wps:bodyPr>
+                    </wps:wsp>
+                  </a:graphicData>
+                </a:graphic>
+              </wp:anchor>
+            </w:drawing>
+          </mc:Choice>
+          <mc:Fallback>
+            <w:pict>
+              <v:rect w14:anchorId="12EBA703" id="Rectangle 18" o:spid="_x0000_s1027" style="position:absolute;margin-left:-8.15pt;margin-top:7.25pt;width:113.95pt;height:56.35pt;z-index:251659264;visibility:visible;mso-wrap-style:square;mso-wrap-distance-left:9pt;mso-wrap-distance-top:0;mso-wrap-distance-right:9pt;mso-wrap-distance-bottom:0;mso-position-horizontal:absolute;mso-position-horizontal-relative:text;mso-position-vertical:absolute;mso-position-vertical-relative:text;v-text-anchor:middle" o:gfxdata="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" fillcolor="white [3201]" strokecolor="#70ad47 [3209]" strokeweight="1pt">
+                <v:textbox>
+                  <w:txbxContent>
+                    <w:p>
+                      <w:pPr>
+                        <w:jc w:val="center"/>
+                      </w:pPr>
+                      <w:r>
+                        <w:t>Linux A with Jenkins</w:t>
+                      </w:r>
+                    </w:p>
+                  </w:txbxContent>
+                </v:textbox>
+              </v:rect>
+            </w:pict>
+          </mc:Fallback>
+        </mc:AlternateContent>
+      </w:r>
+    </w:p>
+    <w:p/>
+    <w:p/>
+    <w:p/>
+    <w:p/>
+    <w:p>
+      <w:r>
+        <w:t>Goto linux A Jenkins</w:t>
+      </w:r>
+    </w:p>
+    <w:p>
+      <w:r>
+        <w:t>Manage Jenkins</w:t>
+      </w:r>
+      <w:r>
+        <w:sym w:font="Wingdings" w:char="F0E0"/>
+      </w:r>
+      <w:r>
+        <w:t>Manage plugin</w:t>
+      </w:r>
+      <w:r>
+        <w:sym w:font="Wingdings" w:char="F0E0"/>
+      </w:r>
+      <w:r>
+        <w:t>publish over SSH(plugin name)</w:t>
+      </w:r>
+    </w:p>
+    <w:p>
+      <w:pPr>
+        <w:jc w:val="center"/>
+      </w:pPr>
+      <w:r>
+        <w:drawing>
+          <wp:inline distT="0" distB="0" distL="0" distR="0" wp14:anchorId="12D91D56" wp14:editId="3928B439">
+            <wp:extent cx="5731510" cy="3235960"/>
+            <wp:effectExtent l="0" t="0" r="2540" b="2540"/>
+            <wp:docPr id="22" name="Picture 22"/>
+            <wp:cNvGraphicFramePr>
+              <a:graphicFrameLocks xmlns:a="http://schemas.openxmlformats.org/drawingml/2006/main" noChangeAspect="1"/>
+            </wp:cNvGraphicFramePr>
+            <a:graphic xmlns:a="http://schemas.openxmlformats.org/drawingml/2006/main">
+              <a:graphicData uri="http://schemas.openxmlformats.org/drawingml/2006/picture">
+                <pic:pic xmlns:pic="http://schemas.openxmlformats.org/drawingml/2006/picture">
+                  <pic:nvPicPr>
+                    <pic:cNvPr id="1" name=""/>
+                    <pic:cNvPicPr/>
+                  </pic:nvPicPr>
+                  <pic:blipFill>
+                    <a:blip r:embed="rId26"/>
+                    <a:stretch>
+                      <a:fillRect/>
+                    </a:stretch>
+                  </pic:blipFill>
+                  <pic:spPr>
+                    <a:xfrm>
+                      <a:off x="0" y="0"/>
+                      <a:ext cx="5731510" cy="3235960"/>
+                    </a:xfrm>
+                    <a:prstGeom prst="rect">
+                      <a:avLst/>
+                    </a:prstGeom>
+                  </pic:spPr>
+                </pic:pic>
+              </a:graphicData>
+            </a:graphic>
+          </wp:inline>
+        </w:drawing>
+      </w:r>
+    </w:p>
+    <w:p>
+      <w:r>
+        <w:t>Goto dashboard</w:t>
+      </w:r>
+      <w:r>
+        <w:sym w:font="Wingdings" w:char="F0E0"/>
+      </w:r>
+      <w:r>
+        <w:t>configure system</w:t>
+      </w:r>
+      <w:r>
+        <w:sym w:font="Wingdings" w:char="F0E0"/>
+      </w:r>
+      <w:r>
+        <w:t>publish over ssh</w:t>
+      </w:r>
+      <w:r>
+        <w:sym w:font="Wingdings" w:char="F0E0"/>
+      </w:r>
+      <w:r>
+        <w:t>add linux B user and password for the Jenkins to get authenticate</w:t>
+      </w:r>
+    </w:p>
+    <w:p>
+      <w:r>
+        <w:lastRenderedPageBreak/>
+        <w:drawing>
+          <wp:inline distT="0" distB="0" distL="0" distR="0" wp14:anchorId="28EF2995" wp14:editId="6F381788">
+            <wp:extent cx="5731510" cy="4557395"/>
+            <wp:effectExtent l="0" t="0" r="2540" b="0"/>
+            <wp:docPr id="23" name="Picture 23"/>
+            <wp:cNvGraphicFramePr>
+              <a:graphicFrameLocks xmlns:a="http://schemas.openxmlformats.org/drawingml/2006/main" noChangeAspect="1"/>
+            </wp:cNvGraphicFramePr>
+            <a:graphic xmlns:a="http://schemas.openxmlformats.org/drawingml/2006/main">
+              <a:graphicData uri="http://schemas.openxmlformats.org/drawingml/2006/picture">
+                <pic:pic xmlns:pic="http://schemas.openxmlformats.org/drawingml/2006/picture">
+                  <pic:nvPicPr>
+                    <pic:cNvPr id="1" name=""/>
+                    <pic:cNvPicPr/>
+                  </pic:nvPicPr>
+                  <pic:blipFill>
+                    <a:blip r:embed="rId27"/>
+                    <a:stretch>
+                      <a:fillRect/>
+                    </a:stretch>
+                  </pic:blipFill>
+                  <pic:spPr>
+                    <a:xfrm>
+                      <a:off x="0" y="0"/>
+                      <a:ext cx="5731510" cy="4557395"/>
+                    </a:xfrm>
+                    <a:prstGeom prst="rect">
+                      <a:avLst/>
+                    </a:prstGeom>
+                  </pic:spPr>
+                </pic:pic>
+              </a:graphicData>
+            </a:graphic>
+          </wp:inline>
+        </w:drawing>
+      </w:r>
+    </w:p>
+    <w:p/>
+    <w:p/>
+    <w:p/>
+    <w:p>
+      <w:r>
+        <w:t>For setting up new password in linux B, go to / directory cd home</w:t>
+      </w:r>
+    </w:p>
+    <w:p>
+      <w:pPr>
+        <w:rPr>
+          <w:b/>
+          <w:bCs/>
+        </w:rPr>
+      </w:pPr>
+      <w:r>
+        <w:t xml:space="preserve">Then type </w:t>
+      </w:r>
+      <w:r>
+        <w:rPr>
+          <w:b/>
+          <w:bCs/>
+        </w:rPr>
+        <w:t>passwd ec2-user</w:t>
+      </w:r>
+    </w:p>
+    <w:p>
+      <w:pPr>
+        <w:rPr>
+          <w:b/>
+          <w:bCs/>
+        </w:rPr>
+      </w:pPr>
+      <w:r>
+        <w:rPr>
+          <w:b/>
+          <w:bCs/>
+        </w:rPr>
+        <w:lastRenderedPageBreak/>
+        <w:drawing>
+          <wp:inline distT="0" distB="0" distL="0" distR="0" wp14:anchorId="67F2FB63" wp14:editId="6FA2EA6A">
+            <wp:extent cx="4642089" cy="2876698"/>
+            <wp:effectExtent l="0" t="0" r="6350" b="0"/>
+            <wp:docPr id="24" name="Picture 24"/>
+            <wp:cNvGraphicFramePr>
+              <a:graphicFrameLocks xmlns:a="http://schemas.openxmlformats.org/drawingml/2006/main" noChangeAspect="1"/>
+            </wp:cNvGraphicFramePr>
+            <a:graphic xmlns:a="http://schemas.openxmlformats.org/drawingml/2006/main">
+              <a:graphicData uri="http://schemas.openxmlformats.org/drawingml/2006/picture">
+                <pic:pic xmlns:pic="http://schemas.openxmlformats.org/drawingml/2006/picture">
+                  <pic:nvPicPr>
+                    <pic:cNvPr id="1" name=""/>
+                    <pic:cNvPicPr/>
+                  </pic:nvPicPr>
+                  <pic:blipFill>
+                    <a:blip r:embed="rId28"/>
+                    <a:stretch>
+                      <a:fillRect/>
+                    </a:stretch>
+                  </pic:blipFill>
+                  <pic:spPr>
+                    <a:xfrm>
+                      <a:off x="0" y="0"/>
+                      <a:ext cx="4642089" cy="2876698"/>
+                    </a:xfrm>
+                    <a:prstGeom prst="rect">
+                      <a:avLst/>
+                    </a:prstGeom>
+                  </pic:spPr>
+                </pic:pic>
+              </a:graphicData>
+            </a:graphic>
+          </wp:inline>
+        </w:drawing>
+      </w:r>
+    </w:p>
+    <w:p>
+      <w:pPr>
+        <w:rPr>
+          <w:b/>
+          <w:bCs/>
+        </w:rPr>
+      </w:pPr>
+      <w:r>
+        <w:rPr>
+          <w:b/>
+          <w:bCs/>
+        </w:rPr>
+        <w:drawing>
+          <wp:inline distT="0" distB="0" distL="0" distR="0" wp14:anchorId="20183504" wp14:editId="74FCF152">
+            <wp:extent cx="5731510" cy="1991360"/>
+            <wp:effectExtent l="0" t="0" r="2540" b="8890"/>
+            <wp:docPr id="25" name="Picture 25"/>
+            <wp:cNvGraphicFramePr>
+              <a:graphicFrameLocks xmlns:a="http://schemas.openxmlformats.org/drawingml/2006/main" noChangeAspect="1"/>
+            </wp:cNvGraphicFramePr>
+            <a:graphic xmlns:a="http://schemas.openxmlformats.org/drawingml/2006/main">
+              <a:graphicData uri="http://schemas.openxmlformats.org/drawingml/2006/picture">
+                <pic:pic xmlns:pic="http://schemas.openxmlformats.org/drawingml/2006/picture">
+                  <pic:nvPicPr>
+                    <pic:cNvPr id="1" name=""/>
+                    <pic:cNvPicPr/>
+                  </pic:nvPicPr>
+                  <pic:blipFill>
+                    <a:blip r:embed="rId29"/>
+                    <a:stretch>
+                      <a:fillRect/>
+                    </a:stretch>
+                  </pic:blipFill>
+                  <pic:spPr>
+                    <a:xfrm>
+                      <a:off x="0" y="0"/>
+                      <a:ext cx="5731510" cy="1991360"/>
+                    </a:xfrm>
+                    <a:prstGeom prst="rect">
+                      <a:avLst/>
+                    </a:prstGeom>
+                  </pic:spPr>
+                </pic:pic>
+              </a:graphicData>
+            </a:graphic>
+          </wp:inline>
+        </w:drawing>
+      </w:r>
+    </w:p>
+    <w:p>
+      <w:r>
+        <w:t>You see a msg because by default aws set its linux server authentication process to NO. So we have to change it to yes.</w:t>
+      </w:r>
+    </w:p>
+    <w:p>
+      <w:r>
+        <w:lastRenderedPageBreak/>
+        <w:drawing>
+          <wp:inline distT="0" distB="0" distL="0" distR="0" wp14:anchorId="7DD277EB" wp14:editId="186BB576">
+            <wp:extent cx="5731510" cy="3702685"/>
+            <wp:effectExtent l="0" t="0" r="2540" b="0"/>
+            <wp:docPr id="26" name="Picture 26"/>
+            <wp:cNvGraphicFramePr>
+              <a:graphicFrameLocks xmlns:a="http://schemas.openxmlformats.org/drawingml/2006/main" noChangeAspect="1"/>
+            </wp:cNvGraphicFramePr>
+            <a:graphic xmlns:a="http://schemas.openxmlformats.org/drawingml/2006/main">
+              <a:graphicData uri="http://schemas.openxmlformats.org/drawingml/2006/picture">
+                <pic:pic xmlns:pic="http://schemas.openxmlformats.org/drawingml/2006/picture">
+                  <pic:nvPicPr>
+                    <pic:cNvPr id="1" name=""/>
+                    <pic:cNvPicPr/>
+                  </pic:nvPicPr>
+                  <pic:blipFill>
+                    <a:blip r:embed="rId30"/>
+                    <a:stretch>
+                      <a:fillRect/>
+                    </a:stretch>
+                  </pic:blipFill>
+                  <pic:spPr>
+                    <a:xfrm>
+                      <a:off x="0" y="0"/>
+                      <a:ext cx="5731510" cy="3702685"/>
+                    </a:xfrm>
+                    <a:prstGeom prst="rect">
+                      <a:avLst/>
+                    </a:prstGeom>
+                  </pic:spPr>
+                </pic:pic>
+              </a:graphicData>
+            </a:graphic>
+          </wp:inline>
+        </w:drawing>
+      </w:r>
+    </w:p>
+    <w:p>
+      <w:r>
+        <w:t>You should be the root</w:t>
+      </w:r>
+    </w:p>
+    <w:p>
+      <w:r>
+        <w:drawing>
+          <wp:inline distT="0" distB="0" distL="0" distR="0" wp14:anchorId="781A6D47" wp14:editId="6CBCD795">
+            <wp:extent cx="5731510" cy="3529965"/>
+            <wp:effectExtent l="0" t="0" r="2540" b="0"/>
+            <wp:docPr id="27" name="Picture 27"/>
+            <wp:cNvGraphicFramePr>
+              <a:graphicFrameLocks xmlns:a="http://schemas.openxmlformats.org/drawingml/2006/main" noChangeAspect="1"/>
+            </wp:cNvGraphicFramePr>
+            <a:graphic xmlns:a="http://schemas.openxmlformats.org/drawingml/2006/main">
+              <a:graphicData uri="http://schemas.openxmlformats.org/drawingml/2006/picture">
+                <pic:pic xmlns:pic="http://schemas.openxmlformats.org/drawingml/2006/picture">
+                  <pic:nvPicPr>
+                    <pic:cNvPr id="1" name=""/>
+                    <pic:cNvPicPr/>
+                  </pic:nvPicPr>
+                  <pic:blipFill>
+                    <a:blip r:embed="rId31"/>
+                    <a:stretch>
+                      <a:fillRect/>
+                    </a:stretch>
+                  </pic:blipFill>
+                  <pic:spPr>
+                    <a:xfrm>
+                      <a:off x="0" y="0"/>
+                      <a:ext cx="5731510" cy="3529965"/>
+                    </a:xfrm>
+                    <a:prstGeom prst="rect">
+                      <a:avLst/>
+                    </a:prstGeom>
+                  </pic:spPr>
+                </pic:pic>
+              </a:graphicData>
+            </a:graphic>
+          </wp:inline>
+        </w:drawing>
+      </w:r>
+    </w:p>
+    <w:p>
+      <w:r>
+        <w:t>Here change to yes</w:t>
+      </w:r>
+    </w:p>
+    <w:p>
+      <w:r>
+        <w:t>To apply changes to the server</w:t>
+      </w:r>
+    </w:p>
+    <w:p>
+      <w:pPr>
+        <w:numPr>
+          <w:ilvl w:val="0"/>
+          <w:numId w:val="2"/>
+        </w:numPr>
+        <w:shd w:val="clear" w:color="auto" w:fill="FFFFFF"/>
+        <w:spacing w:before="100" w:beforeAutospacing="1" w:after="100" w:afterAutospacing="1" w:line="240" w:lineRule="auto"/>
+        <w:ind w:left="0"/>
+        <w:rPr>
+          <w:b/>
+          <w:bCs/>
+          <w:sz w:val="32"/>
+          <w:szCs w:val="32"/>
+        </w:rPr>
+      </w:pPr>
+      <w:r>
+        <w:t xml:space="preserve"> </w:t>
+      </w:r>
+      <w:r>
+        <w:rPr>
+          <w:sz w:val="32"/>
+          <w:szCs w:val="32"/>
+        </w:rPr>
+        <w:t xml:space="preserve">Reload Service with </w:t>
+      </w:r>
+      <w:r>
+        <w:rPr>
+          <w:b/>
+          <w:bCs/>
+          <w:sz w:val="32"/>
+          <w:szCs w:val="32"/>
+        </w:rPr>
+        <w:t>service sshd reload</w:t>
+      </w:r>
+    </w:p>
+    <w:p>
+      <w:pPr>
+        <w:shd w:val="clear" w:color="auto" w:fill="FFFFFF"/>
+        <w:spacing w:before="100" w:beforeAutospacing="1" w:after="100" w:afterAutospacing="1" w:line="240" w:lineRule="auto"/>
+        <w:rPr>
+          <w:sz w:val="32"/>
+          <w:szCs w:val="32"/>
+        </w:rPr>
+      </w:pPr>
+      <w:r>
+        <w:rPr>
+          <w:sz w:val="32"/>
+          <w:szCs w:val="32"/>
+        </w:rPr>
+        <w:lastRenderedPageBreak/>
+        <w:t>Now you can see that authentication is successful</w:t>
+      </w:r>
+    </w:p>
+    <w:p>
+      <w:pPr>
+        <w:shd w:val="clear" w:color="auto" w:fill="FFFFFF"/>
+        <w:spacing w:before="100" w:beforeAutospacing="1" w:after="100" w:afterAutospacing="1" w:line="240" w:lineRule="auto"/>
+        <w:rPr>
+          <w:b/>
+          <w:bCs/>
+          <w:sz w:val="32"/>
+          <w:szCs w:val="32"/>
+        </w:rPr>
+      </w:pPr>
+      <w:r>
+        <w:rPr>
+          <w:b/>
+          <w:bCs/>
+          <w:sz w:val="32"/>
+          <w:szCs w:val="32"/>
+        </w:rPr>
+        <w:drawing>
+          <wp:inline distT="0" distB="0" distL="0" distR="0" wp14:anchorId="51B2F9BA" wp14:editId="0D5A27A8">
+            <wp:extent cx="5731510" cy="2129790"/>
+            <wp:effectExtent l="0" t="0" r="2540" b="3810"/>
+            <wp:docPr id="28" name="Picture 28"/>
+            <wp:cNvGraphicFramePr>
+              <a:graphicFrameLocks xmlns:a="http://schemas.openxmlformats.org/drawingml/2006/main" noChangeAspect="1"/>
+            </wp:cNvGraphicFramePr>
+            <a:graphic xmlns:a="http://schemas.openxmlformats.org/drawingml/2006/main">
+              <a:graphicData uri="http://schemas.openxmlformats.org/drawingml/2006/picture">
+                <pic:pic xmlns:pic="http://schemas.openxmlformats.org/drawingml/2006/picture">
+                  <pic:nvPicPr>
+                    <pic:cNvPr id="1" name=""/>
+                    <pic:cNvPicPr/>
+                  </pic:nvPicPr>
+                  <pic:blipFill>
+                    <a:blip r:embed="rId32"/>
+                    <a:stretch>
+                      <a:fillRect/>
+                    </a:stretch>
+                  </pic:blipFill>
+                  <pic:spPr>
+                    <a:xfrm>
+                      <a:off x="0" y="0"/>
+                      <a:ext cx="5731510" cy="2129790"/>
+                    </a:xfrm>
+                    <a:prstGeom prst="rect">
+                      <a:avLst/>
+                    </a:prstGeom>
+                  </pic:spPr>
+                </pic:pic>
+              </a:graphicData>
+            </a:graphic>
+          </wp:inline>
+        </w:drawing>
+      </w:r>
+    </w:p>
+    <w:p>
+      <w:pPr>
+        <w:shd w:val="clear" w:color="auto" w:fill="FFFFFF"/>
+        <w:spacing w:before="100" w:beforeAutospacing="1" w:after="100" w:afterAutospacing="1" w:line="240" w:lineRule="auto"/>
+        <w:rPr>
+          <w:sz w:val="24"/>
+          <w:szCs w:val="24"/>
+        </w:rPr>
+      </w:pPr>
+      <w:r>
+        <w:rPr>
+          <w:sz w:val="24"/>
+          <w:szCs w:val="24"/>
+        </w:rPr>
+        <w:t xml:space="preserve">Above </w:t>
+      </w:r>
+      <w:r>
+        <w:rPr>
+          <w:sz w:val="24"/>
+          <w:szCs w:val="24"/>
+        </w:rPr>
+        <w:t>you can see that as a remote dir we gave (.) it means whatever Jenkins installs in linux B it will be stored in ec2-user of home dir</w:t>
+      </w:r>
+    </w:p>
+    <w:p>
+      <w:pPr>
+        <w:shd w:val="clear" w:color="auto" w:fill="FFFFFF"/>
+        <w:spacing w:before="100" w:beforeAutospacing="1" w:after="100" w:afterAutospacing="1" w:line="240" w:lineRule="auto"/>
+        <w:rPr>
+          <w:sz w:val="24"/>
+          <w:szCs w:val="24"/>
+        </w:rPr>
+      </w:pPr>
+      <w:r>
+        <w:rPr>
+          <w:sz w:val="24"/>
+          <w:szCs w:val="24"/>
+        </w:rPr>
+        <w:drawing>
+          <wp:inline distT="0" distB="0" distL="0" distR="0" wp14:anchorId="7DD7F67E" wp14:editId="61182D2B">
+            <wp:extent cx="3810196" cy="469924"/>
+            <wp:effectExtent l="0" t="0" r="0" b="6350"/>
+            <wp:docPr id="29" name="Picture 29"/>
+            <wp:cNvGraphicFramePr>
+              <a:graphicFrameLocks xmlns:a="http://schemas.openxmlformats.org/drawingml/2006/main" noChangeAspect="1"/>
+            </wp:cNvGraphicFramePr>
+            <a:graphic xmlns:a="http://schemas.openxmlformats.org/drawingml/2006/main">
+              <a:graphicData uri="http://schemas.openxmlformats.org/drawingml/2006/picture">
+                <pic:pic xmlns:pic="http://schemas.openxmlformats.org/drawingml/2006/picture">
+                  <pic:nvPicPr>
+                    <pic:cNvPr id="1" name=""/>
+                    <pic:cNvPicPr/>
+                  </pic:nvPicPr>
+                  <pic:blipFill>
+                    <a:blip r:embed="rId33"/>
+                    <a:stretch>
+                      <a:fillRect/>
+                    </a:stretch>
+                  </pic:blipFill>
+                  <pic:spPr>
+                    <a:xfrm>
+                      <a:off x="0" y="0"/>
+                      <a:ext cx="3810196" cy="469924"/>
+                    </a:xfrm>
+                    <a:prstGeom prst="rect">
+                      <a:avLst/>
+                    </a:prstGeom>
+                  </pic:spPr>
+                </pic:pic>
+              </a:graphicData>
+            </a:graphic>
+          </wp:inline>
+        </w:drawing>
+      </w:r>
+    </w:p>
+    <w:p>
+      <w:pPr>
+        <w:shd w:val="clear" w:color="auto" w:fill="FFFFFF"/>
+        <w:spacing w:before="100" w:beforeAutospacing="1" w:after="100" w:afterAutospacing="1" w:line="240" w:lineRule="auto"/>
+        <w:rPr>
+          <w:sz w:val="24"/>
+          <w:szCs w:val="24"/>
+        </w:rPr>
+      </w:pPr>
+      <w:r>
+        <w:rPr>
+          <w:sz w:val="24"/>
+          <w:szCs w:val="24"/>
+        </w:rPr>
+        <w:t>Apply and Save the public over ssh changes.</w:t>
+      </w:r>
+    </w:p>
+    <w:p>
+      <w:pPr>
+        <w:shd w:val="clear" w:color="auto" w:fill="FFFFFF"/>
+        <w:spacing w:before="100" w:beforeAutospacing="1" w:after="100" w:afterAutospacing="1" w:line="240" w:lineRule="auto"/>
+        <w:rPr>
+          <w:sz w:val="24"/>
+          <w:szCs w:val="24"/>
+        </w:rPr>
+      </w:pPr>
+      <w:r>
+        <w:rPr>
+          <w:sz w:val="24"/>
+          <w:szCs w:val="24"/>
+        </w:rPr>
+        <w:t>Now create a new job by inheriting all the conf from previous job.</w:t>
+      </w:r>
+    </w:p>
+    <w:p>
+      <w:pPr>
+        <w:shd w:val="clear" w:color="auto" w:fill="FFFFFF"/>
+        <w:spacing w:before="100" w:beforeAutospacing="1" w:after="100" w:afterAutospacing="1" w:line="240" w:lineRule="auto"/>
+        <w:rPr>
+          <w:sz w:val="24"/>
+          <w:szCs w:val="24"/>
+        </w:rPr>
+      </w:pPr>
+      <w:r>
+        <w:rPr>
+          <w:sz w:val="24"/>
+          <w:szCs w:val="24"/>
+        </w:rPr>
+        <w:drawing>
+          <wp:inline distT="0" distB="0" distL="0" distR="0" wp14:anchorId="0E754169" wp14:editId="42F82D02">
+            <wp:extent cx="5731510" cy="3925570"/>
+            <wp:effectExtent l="0" t="0" r="2540" b="0"/>
+            <wp:docPr id="30" name="Picture 30"/>
+            <wp:cNvGraphicFramePr>
+              <a:graphicFrameLocks xmlns:a="http://schemas.openxmlformats.org/drawingml/2006/main" noChangeAspect="1"/>
+            </wp:cNvGraphicFramePr>
+            <a:graphic xmlns:a="http://schemas.openxmlformats.org/drawingml/2006/main">
+              <a:graphicData uri="http://schemas.openxmlformats.org/drawingml/2006/picture">
+                <pic:pic xmlns:pic="http://schemas.openxmlformats.org/drawingml/2006/picture">
+                  <pic:nvPicPr>
+                    <pic:cNvPr id="1" name=""/>
+                    <pic:cNvPicPr/>
+                  </pic:nvPicPr>
+                  <pic:blipFill>
+                    <a:blip r:embed="rId34"/>
+                    <a:stretch>
+                      <a:fillRect/>
+                    </a:stretch>
+                  </pic:blipFill>
+                  <pic:spPr>
+                    <a:xfrm>
+                      <a:off x="0" y="0"/>
+                      <a:ext cx="5731510" cy="3925570"/>
+                    </a:xfrm>
+                    <a:prstGeom prst="rect">
+                      <a:avLst/>
+                    </a:prstGeom>
+                  </pic:spPr>
+                </pic:pic>
+              </a:graphicData>
+            </a:graphic>
+          </wp:inline>
+        </w:drawing>
+      </w:r>
+    </w:p>
+    <w:p>
+      <w:pPr>
+        <w:shd w:val="clear" w:color="auto" w:fill="FFFFFF"/>
+        <w:spacing w:before="100" w:beforeAutospacing="1" w:after="100" w:afterAutospacing="1" w:line="240" w:lineRule="auto"/>
+        <w:rPr>
+          <w:sz w:val="24"/>
+          <w:szCs w:val="24"/>
+        </w:rPr>
+      </w:pPr>
+      <w:r>
+        <w:rPr>
+          <w:sz w:val="24"/>
+          <w:szCs w:val="24"/>
+        </w:rPr>
+        <w:lastRenderedPageBreak/>
+        <w:t>Open new job and we need to set up ssh for the war file</w:t>
+      </w:r>
+    </w:p>
+    <w:p>
+      <w:pPr>
+        <w:shd w:val="clear" w:color="auto" w:fill="FFFFFF"/>
+        <w:spacing w:before="100" w:beforeAutospacing="1" w:after="100" w:afterAutospacing="1" w:line="240" w:lineRule="auto"/>
+        <w:rPr>
+          <w:sz w:val="24"/>
+          <w:szCs w:val="24"/>
+        </w:rPr>
+      </w:pPr>
+      <w:r>
+        <w:rPr>
+          <w:sz w:val="24"/>
+          <w:szCs w:val="24"/>
+        </w:rPr>
+        <w:drawing>
+          <wp:inline distT="0" distB="0" distL="0" distR="0" wp14:anchorId="0E77CEC5" wp14:editId="5840D11A">
+            <wp:extent cx="5731510" cy="4793615"/>
+            <wp:effectExtent l="0" t="0" r="2540" b="6985"/>
+            <wp:docPr id="32" name="Picture 32"/>
+            <wp:cNvGraphicFramePr>
+              <a:graphicFrameLocks xmlns:a="http://schemas.openxmlformats.org/drawingml/2006/main" noChangeAspect="1"/>
+            </wp:cNvGraphicFramePr>
+            <a:graphic xmlns:a="http://schemas.openxmlformats.org/drawingml/2006/main">
+              <a:graphicData uri="http://schemas.openxmlformats.org/drawingml/2006/picture">
+                <pic:pic xmlns:pic="http://schemas.openxmlformats.org/drawingml/2006/picture">
+                  <pic:nvPicPr>
+                    <pic:cNvPr id="1" name=""/>
+                    <pic:cNvPicPr/>
+                  </pic:nvPicPr>
+                  <pic:blipFill>
+                    <a:blip r:embed="rId35"/>
+                    <a:stretch>
+                      <a:fillRect/>
+                    </a:stretch>
+                  </pic:blipFill>
+                  <pic:spPr>
+                    <a:xfrm>
+                      <a:off x="0" y="0"/>
+                      <a:ext cx="5731510" cy="4793615"/>
+                    </a:xfrm>
+                    <a:prstGeom prst="rect">
+                      <a:avLst/>
+                    </a:prstGeom>
+                  </pic:spPr>
+                </pic:pic>
+              </a:graphicData>
+            </a:graphic>
+          </wp:inline>
+        </w:drawing>
+      </w:r>
+    </w:p>
+    <w:p>
+      <w:pPr>
+        <w:shd w:val="clear" w:color="auto" w:fill="FFFFFF"/>
+        <w:spacing w:before="100" w:beforeAutospacing="1" w:after="100" w:afterAutospacing="1" w:line="240" w:lineRule="auto"/>
+        <w:rPr>
+          <w:sz w:val="24"/>
+          <w:szCs w:val="24"/>
+        </w:rPr>
+      </w:pPr>
+      <w:r>
+        <w:rPr>
+          <w:sz w:val="24"/>
+          <w:szCs w:val="24"/>
+        </w:rPr>
+        <w:t>Give the below path for sourcefile</w:t>
+      </w:r>
+    </w:p>
+    <w:p>
+      <w:pPr>
+        <w:shd w:val="clear" w:color="auto" w:fill="FFFFFF"/>
+        <w:spacing w:before="100" w:beforeAutospacing="1" w:after="100" w:afterAutospacing="1" w:line="240" w:lineRule="auto"/>
+        <w:rPr>
+          <w:sz w:val="24"/>
+          <w:szCs w:val="24"/>
+        </w:rPr>
+      </w:pPr>
+      <w:r>
+        <w:rPr>
+          <w:sz w:val="24"/>
+          <w:szCs w:val="24"/>
+        </w:rPr>
+        <w:drawing>
+          <wp:inline distT="0" distB="0" distL="0" distR="0" wp14:anchorId="7A9799C4" wp14:editId="0F3A5784">
+            <wp:extent cx="5731510" cy="2247265"/>
+            <wp:effectExtent l="0" t="0" r="2540" b="635"/>
+            <wp:docPr id="33" name="Picture 33"/>
+            <wp:cNvGraphicFramePr>
+              <a:graphicFrameLocks xmlns:a="http://schemas.openxmlformats.org/drawingml/2006/main" noChangeAspect="1"/>
+            </wp:cNvGraphicFramePr>
+            <a:graphic xmlns:a="http://schemas.openxmlformats.org/drawingml/2006/main">
+              <a:graphicData uri="http://schemas.openxmlformats.org/drawingml/2006/picture">
+                <pic:pic xmlns:pic="http://schemas.openxmlformats.org/drawingml/2006/picture">
+                  <pic:nvPicPr>
+                    <pic:cNvPr id="1" name=""/>
+                    <pic:cNvPicPr/>
+                  </pic:nvPicPr>
+                  <pic:blipFill>
+                    <a:blip r:embed="rId36"/>
+                    <a:stretch>
+                      <a:fillRect/>
+                    </a:stretch>
+                  </pic:blipFill>
+                  <pic:spPr>
+                    <a:xfrm>
+                      <a:off x="0" y="0"/>
+                      <a:ext cx="5731510" cy="2247265"/>
+                    </a:xfrm>
+                    <a:prstGeom prst="rect">
+                      <a:avLst/>
+                    </a:prstGeom>
+                  </pic:spPr>
+                </pic:pic>
+              </a:graphicData>
+            </a:graphic>
+          </wp:inline>
+        </w:drawing>
+      </w:r>
+    </w:p>
+    <w:p>
+      <w:pPr>
+        <w:shd w:val="clear" w:color="auto" w:fill="FFFFFF"/>
+        <w:spacing w:before="100" w:beforeAutospacing="1" w:after="100" w:afterAutospacing="1" w:line="240" w:lineRule="auto"/>
+        <w:rPr>
+          <w:sz w:val="24"/>
+          <w:szCs w:val="24"/>
+        </w:rPr>
+      </w:pPr>
+      <w:r>
+        <w:rPr>
+          <w:sz w:val="24"/>
+          <w:szCs w:val="24"/>
+        </w:rPr>
+        <w:lastRenderedPageBreak/>
+        <w:drawing>
+          <wp:inline distT="0" distB="0" distL="0" distR="0" wp14:anchorId="065D2EC3" wp14:editId="2416C6B9">
+            <wp:extent cx="5731510" cy="4703445"/>
+            <wp:effectExtent l="0" t="0" r="2540" b="1905"/>
+            <wp:docPr id="36" name="Picture 36"/>
+            <wp:cNvGraphicFramePr>
+              <a:graphicFrameLocks xmlns:a="http://schemas.openxmlformats.org/drawingml/2006/main" noChangeAspect="1"/>
+            </wp:cNvGraphicFramePr>
+            <a:graphic xmlns:a="http://schemas.openxmlformats.org/drawingml/2006/main">
+              <a:graphicData uri="http://schemas.openxmlformats.org/drawingml/2006/picture">
+                <pic:pic xmlns:pic="http://schemas.openxmlformats.org/drawingml/2006/picture">
+                  <pic:nvPicPr>
+                    <pic:cNvPr id="1" name=""/>
+                    <pic:cNvPicPr/>
+                  </pic:nvPicPr>
+                  <pic:blipFill>
+                    <a:blip r:embed="rId37"/>
+                    <a:stretch>
+                      <a:fillRect/>
+                    </a:stretch>
+                  </pic:blipFill>
+                  <pic:spPr>
+                    <a:xfrm>
+                      <a:off x="0" y="0"/>
+                      <a:ext cx="5731510" cy="4703445"/>
+                    </a:xfrm>
+                    <a:prstGeom prst="rect">
+                      <a:avLst/>
+                    </a:prstGeom>
+                  </pic:spPr>
+                </pic:pic>
+              </a:graphicData>
+            </a:graphic>
+          </wp:inline>
+        </w:drawing>
+      </w:r>
+    </w:p>
+    <w:p>
+      <w:pPr>
+        <w:shd w:val="clear" w:color="auto" w:fill="FFFFFF"/>
+        <w:spacing w:before="100" w:beforeAutospacing="1" w:after="100" w:afterAutospacing="1" w:line="240" w:lineRule="auto"/>
+        <w:rPr>
+          <w:sz w:val="24"/>
+          <w:szCs w:val="24"/>
+        </w:rPr>
+      </w:pPr>
+      <w:r>
+        <w:rPr>
+          <w:sz w:val="24"/>
+          <w:szCs w:val="24"/>
+        </w:rPr>
+        <w:t>Build now and run liunx B/applicationserver</w:t>
+      </w:r>
+    </w:p>
+    <w:p>
+      <w:pPr>
+        <w:shd w:val="clear" w:color="auto" w:fill="FFFFFF"/>
+        <w:spacing w:before="100" w:beforeAutospacing="1" w:after="100" w:afterAutospacing="1" w:line="240" w:lineRule="auto"/>
+        <w:rPr>
+          <w:sz w:val="24"/>
+          <w:szCs w:val="24"/>
+        </w:rPr>
+      </w:pPr>
+      <w:r>
+        <w:rPr>
+          <w:sz w:val="24"/>
+          <w:szCs w:val="24"/>
+        </w:rPr>
+        <w:lastRenderedPageBreak/>
+        <w:drawing>
+          <wp:inline distT="0" distB="0" distL="0" distR="0" wp14:anchorId="54987B66" wp14:editId="3F66EEC5">
+            <wp:extent cx="5731510" cy="3881120"/>
+            <wp:effectExtent l="0" t="0" r="2540" b="5080"/>
+            <wp:docPr id="35" name="Picture 35"/>
+            <wp:cNvGraphicFramePr>
+              <a:graphicFrameLocks xmlns:a="http://schemas.openxmlformats.org/drawingml/2006/main" noChangeAspect="1"/>
+            </wp:cNvGraphicFramePr>
+            <a:graphic xmlns:a="http://schemas.openxmlformats.org/drawingml/2006/main">
+              <a:graphicData uri="http://schemas.openxmlformats.org/drawingml/2006/picture">
+                <pic:pic xmlns:pic="http://schemas.openxmlformats.org/drawingml/2006/picture">
+                  <pic:nvPicPr>
+                    <pic:cNvPr id="1" name=""/>
+                    <pic:cNvPicPr/>
+                  </pic:nvPicPr>
+                  <pic:blipFill>
+                    <a:blip r:embed="rId38"/>
+                    <a:stretch>
+                      <a:fillRect/>
+                    </a:stretch>
+                  </pic:blipFill>
+                  <pic:spPr>
+                    <a:xfrm>
+                      <a:off x="0" y="0"/>
+                      <a:ext cx="5731510" cy="3881120"/>
+                    </a:xfrm>
+                    <a:prstGeom prst="rect">
+                      <a:avLst/>
+                    </a:prstGeom>
+                  </pic:spPr>
+                </pic:pic>
+              </a:graphicData>
+            </a:graphic>
+          </wp:inline>
+        </w:drawing>
+      </w:r>
+    </w:p>
+    <w:p>
+      <w:pPr>
+        <w:shd w:val="clear" w:color="auto" w:fill="FFFFFF"/>
+        <w:spacing w:before="100" w:beforeAutospacing="1" w:after="100" w:afterAutospacing="1" w:line="240" w:lineRule="auto"/>
+        <w:rPr>
+          <w:sz w:val="24"/>
+          <w:szCs w:val="24"/>
+        </w:rPr>
+      </w:pPr>
+    </w:p>
     <w:p/>
     <w:p/>
     <w:p/>
@@ -2792,7 +4428,6 @@
     <w:basedOn w:val="Normal"/>
     <w:link w:val="HTMLPreformattedChar"/>
     <w:uiPriority w:val="99"/>
-    <w:semiHidden/>
     <w:unhideWhenUsed/>
     <w:rsid w:val="0045030C"/>
     <w:pPr>
@@ -2828,7 +4463,6 @@
     <w:basedOn w:val="DefaultParagraphFont"/>
     <w:link w:val="HTMLPreformatted"/>
     <w:uiPriority w:val="99"/>
-    <w:semiHidden/>
     <w:rsid w:val="0045030C"/>
     <w:rPr>
       <w:rFonts w:ascii="Courier New" w:eastAsia="Times New Roman" w:hAnsi="Courier New" w:cs="Courier New"/>

</xml_diff>